<commit_message>
plantilla pdf para los contratos de transporte terminada e implementada
</commit_message>
<xml_diff>
--- a/resources/templates/PLANTILLA_CT.docx
+++ b/resources/templates/PLANTILLA_CT.docx
@@ -252,12 +252,14 @@
                                   <w:sz w:val="16"/>
                                 </w:rPr>
                               </w:pPr>
+                              <w:proofErr w:type="spellStart"/>
                               <w:r>
                                 <w:rPr>
                                   <w:sz w:val="16"/>
                                 </w:rPr>
                                 <w:t>Nº</w:t>
                               </w:r>
+                              <w:proofErr w:type="spellEnd"/>
                               <w:r>
                                 <w:rPr>
                                   <w:spacing w:val="-3"/>
@@ -904,9 +906,11 @@
         <w:pStyle w:val="Textoindependiente"/>
         <w:spacing w:line="193" w:lineRule="exact"/>
       </w:pPr>
+      <w:proofErr w:type="spellStart"/>
       <w:r>
         <w:t>Nº</w:t>
       </w:r>
+      <w:proofErr w:type="spellEnd"/>
       <w:r>
         <w:rPr>
           <w:spacing w:val="-8"/>
@@ -940,8 +944,13 @@
         </w:rPr>
         <w:t xml:space="preserve"> </w:t>
       </w:r>
-      <w:r>
-        <w:t>PyGR:</w:t>
+      <w:proofErr w:type="spellStart"/>
+      <w:r>
+        <w:t>PyGR</w:t>
+      </w:r>
+      <w:proofErr w:type="spellEnd"/>
+      <w:r>
+        <w:t>:</w:t>
       </w:r>
       <w:r>
         <w:rPr>
@@ -1389,6 +1398,9 @@
       <w:pPr>
         <w:pStyle w:val="Textoindependiente"/>
         <w:spacing w:before="5"/>
+        <w:rPr>
+          <w:spacing w:val="-7"/>
+        </w:rPr>
       </w:pPr>
       <w:r>
         <w:t>Razón</w:t>
@@ -1433,11 +1445,20 @@
         <w:spacing w:before="5" w:line="247" w:lineRule="auto"/>
         <w:ind w:right="2771"/>
         <w:rPr>
+          <w:spacing w:val="-7"/>
+        </w:rPr>
+      </w:pPr>
+      <w:r>
+        <w:t>Nombre</w:t>
+      </w:r>
+      <w:r>
+        <w:rPr>
           <w:spacing w:val="-10"/>
         </w:rPr>
-      </w:pPr>
-      <w:r>
-        <w:t>Nombre</w:t>
+        <w:t xml:space="preserve"> </w:t>
+      </w:r>
+      <w:r>
+        <w:t>del</w:t>
       </w:r>
       <w:r>
         <w:rPr>
@@ -1446,7 +1467,7 @@
         <w:t xml:space="preserve"> </w:t>
       </w:r>
       <w:r>
-        <w:t>del</w:t>
+        <w:t>centro:</w:t>
       </w:r>
       <w:r>
         <w:rPr>
@@ -1455,29 +1476,20 @@
         <w:t xml:space="preserve"> </w:t>
       </w:r>
       <w:r>
-        <w:t>centro:</w:t>
-      </w:r>
-      <w:r>
-        <w:rPr>
-          <w:spacing w:val="-10"/>
-        </w:rPr>
-        <w:t xml:space="preserve"> </w:t>
-      </w:r>
-      <w:r>
-        <w:rPr>
-          <w:spacing w:val="-10"/>
+        <w:rPr>
+          <w:spacing w:val="-7"/>
         </w:rPr>
         <w:t>{{NOMBRE_CENTRO</w:t>
       </w:r>
       <w:r>
         <w:rPr>
-          <w:spacing w:val="-10"/>
+          <w:spacing w:val="-7"/>
         </w:rPr>
         <w:t>_O</w:t>
       </w:r>
       <w:r>
         <w:rPr>
-          <w:spacing w:val="-10"/>
+          <w:spacing w:val="-7"/>
         </w:rPr>
         <w:t>}}</w:t>
       </w:r>
@@ -1492,12 +1504,21 @@
         <w:t xml:space="preserve">Dirección: </w:t>
       </w:r>
       <w:r>
+        <w:rPr>
+          <w:spacing w:val="-7"/>
+        </w:rPr>
         <w:t>{{DIRECCION</w:t>
       </w:r>
       <w:r>
+        <w:rPr>
+          <w:spacing w:val="-7"/>
+        </w:rPr>
         <w:t>_O</w:t>
       </w:r>
       <w:r>
+        <w:rPr>
+          <w:spacing w:val="-7"/>
+        </w:rPr>
         <w:t>}}</w:t>
       </w:r>
     </w:p>
@@ -1506,17 +1527,29 @@
         <w:pStyle w:val="Textoindependiente"/>
         <w:spacing w:before="5" w:line="247" w:lineRule="auto"/>
         <w:ind w:right="2771"/>
+        <w:rPr>
+          <w:spacing w:val="-7"/>
+        </w:rPr>
       </w:pPr>
       <w:r>
         <w:t xml:space="preserve">Municipio: </w:t>
       </w:r>
       <w:r>
+        <w:rPr>
+          <w:spacing w:val="-7"/>
+        </w:rPr>
         <w:t>{{MUNICIPIO</w:t>
       </w:r>
       <w:r>
+        <w:rPr>
+          <w:spacing w:val="-7"/>
+        </w:rPr>
         <w:t>_O</w:t>
       </w:r>
       <w:r>
+        <w:rPr>
+          <w:spacing w:val="-7"/>
+        </w:rPr>
         <w:t>}}</w:t>
       </w:r>
     </w:p>
@@ -1536,6 +1569,7 @@
         <w:spacing w:line="247" w:lineRule="auto"/>
         <w:ind w:right="1185"/>
         <w:rPr>
+          <w:spacing w:val="-7"/>
           <w:sz w:val="16"/>
           <w:szCs w:val="16"/>
         </w:rPr>
@@ -1556,28 +1590,25 @@
       </w:r>
       <w:r>
         <w:rPr>
-          <w:rFonts w:ascii="Arial" w:eastAsia="Arial" w:hAnsi="Arial" w:cs="Arial"/>
-          <w:color w:val="3A5A7D"/>
-          <w:sz w:val="19"/>
-          <w:szCs w:val="19"/>
+          <w:spacing w:val="-7"/>
+          <w:sz w:val="16"/>
+          <w:szCs w:val="16"/>
         </w:rPr>
         <w:t>{{CIF</w:t>
       </w:r>
       <w:r>
         <w:rPr>
-          <w:rFonts w:ascii="Arial" w:eastAsia="Arial" w:hAnsi="Arial" w:cs="Arial"/>
-          <w:color w:val="3A5A7D"/>
-          <w:sz w:val="19"/>
-          <w:szCs w:val="19"/>
+          <w:spacing w:val="-7"/>
+          <w:sz w:val="16"/>
+          <w:szCs w:val="16"/>
         </w:rPr>
         <w:t>_O</w:t>
       </w:r>
       <w:r>
         <w:rPr>
-          <w:rFonts w:ascii="Arial" w:eastAsia="Arial" w:hAnsi="Arial" w:cs="Arial"/>
-          <w:color w:val="3A5A7D"/>
-          <w:sz w:val="19"/>
-          <w:szCs w:val="19"/>
+          <w:spacing w:val="-7"/>
+          <w:sz w:val="16"/>
+          <w:szCs w:val="16"/>
         </w:rPr>
         <w:t>}}</w:t>
       </w:r>
@@ -1587,30 +1618,56 @@
         <w:spacing w:line="247" w:lineRule="auto"/>
         <w:ind w:right="1185"/>
         <w:rPr>
-          <w:sz w:val="16"/>
-        </w:rPr>
-      </w:pPr>
-      <w:r>
-        <w:rPr>
-          <w:sz w:val="16"/>
-        </w:rPr>
-        <w:t>CP:</w:t>
-      </w:r>
-      <w:r>
-        <w:rPr>
-          <w:sz w:val="16"/>
-        </w:rPr>
-        <w:t>{{C_POSTAL</w:t>
-      </w:r>
-      <w:r>
-        <w:rPr>
-          <w:sz w:val="16"/>
+          <w:spacing w:val="-7"/>
+          <w:sz w:val="16"/>
+          <w:szCs w:val="16"/>
+        </w:rPr>
+      </w:pPr>
+      <w:proofErr w:type="gramStart"/>
+      <w:r>
+        <w:rPr>
+          <w:sz w:val="16"/>
+        </w:rPr>
+        <w:t>CP</w:t>
+      </w:r>
+      <w:r>
+        <w:rPr>
+          <w:spacing w:val="-7"/>
+          <w:sz w:val="16"/>
+          <w:szCs w:val="16"/>
+        </w:rPr>
+        <w:t>:</w:t>
+      </w:r>
+      <w:r>
+        <w:rPr>
+          <w:spacing w:val="-7"/>
+          <w:sz w:val="16"/>
+          <w:szCs w:val="16"/>
+        </w:rPr>
+        <w:t>{</w:t>
+      </w:r>
+      <w:proofErr w:type="gramEnd"/>
+      <w:r>
+        <w:rPr>
+          <w:spacing w:val="-7"/>
+          <w:sz w:val="16"/>
+          <w:szCs w:val="16"/>
+        </w:rPr>
+        <w:t>{C_POSTAL</w:t>
+      </w:r>
+      <w:r>
+        <w:rPr>
+          <w:spacing w:val="-7"/>
+          <w:sz w:val="16"/>
+          <w:szCs w:val="16"/>
         </w:rPr>
         <w:t>_O</w:t>
       </w:r>
       <w:r>
         <w:rPr>
-          <w:sz w:val="16"/>
+          <w:spacing w:val="-7"/>
+          <w:sz w:val="16"/>
+          <w:szCs w:val="16"/>
         </w:rPr>
         <w:t>}}</w:t>
       </w:r>
@@ -1620,17 +1677,43 @@
         <w:pStyle w:val="Textoindependiente"/>
         <w:spacing w:line="247" w:lineRule="auto"/>
         <w:ind w:left="0" w:right="1214"/>
-      </w:pPr>
-      <w:r>
-        <w:t>Provincia:</w:t>
-      </w:r>
-      <w:r>
-        <w:t>{{PROVINCIA</w:t>
-      </w:r>
-      <w:r>
+        <w:rPr>
+          <w:spacing w:val="-7"/>
+        </w:rPr>
+      </w:pPr>
+      <w:proofErr w:type="gramStart"/>
+      <w:r>
+        <w:t>Provincia</w:t>
+      </w:r>
+      <w:r>
+        <w:rPr>
+          <w:spacing w:val="-7"/>
+        </w:rPr>
+        <w:t>:</w:t>
+      </w:r>
+      <w:r>
+        <w:rPr>
+          <w:spacing w:val="-7"/>
+        </w:rPr>
+        <w:t>{</w:t>
+      </w:r>
+      <w:proofErr w:type="gramEnd"/>
+      <w:r>
+        <w:rPr>
+          <w:spacing w:val="-7"/>
+        </w:rPr>
+        <w:t>{PROVINCIA</w:t>
+      </w:r>
+      <w:r>
+        <w:rPr>
+          <w:spacing w:val="-7"/>
+        </w:rPr>
         <w:t>_O</w:t>
       </w:r>
       <w:r>
+        <w:rPr>
+          <w:spacing w:val="-7"/>
+        </w:rPr>
         <w:t>}}</w:t>
       </w:r>
     </w:p>
@@ -1639,28 +1722,45 @@
         <w:pStyle w:val="Textoindependiente"/>
         <w:spacing w:line="247" w:lineRule="auto"/>
         <w:ind w:left="0" w:right="1214"/>
-      </w:pPr>
+        <w:rPr>
+          <w:spacing w:val="-7"/>
+        </w:rPr>
+      </w:pPr>
+      <w:proofErr w:type="gramStart"/>
       <w:r>
         <w:rPr>
           <w:spacing w:val="-2"/>
         </w:rPr>
-        <w:t>Contacto:</w:t>
-      </w:r>
-      <w:r>
-        <w:rPr>
-          <w:spacing w:val="-2"/>
-        </w:rPr>
-        <w:t>{{CONTACTO</w:t>
-      </w:r>
-      <w:r>
-        <w:rPr>
-          <w:spacing w:val="-2"/>
+        <w:t>Contacto</w:t>
+      </w:r>
+      <w:r>
+        <w:rPr>
+          <w:spacing w:val="-7"/>
+        </w:rPr>
+        <w:t>:</w:t>
+      </w:r>
+      <w:r>
+        <w:rPr>
+          <w:spacing w:val="-7"/>
+        </w:rPr>
+        <w:t>{</w:t>
+      </w:r>
+      <w:proofErr w:type="gramEnd"/>
+      <w:r>
+        <w:rPr>
+          <w:spacing w:val="-7"/>
+        </w:rPr>
+        <w:t>{CONTACTO</w:t>
+      </w:r>
+      <w:r>
+        <w:rPr>
+          <w:spacing w:val="-7"/>
         </w:rPr>
         <w:t>_O</w:t>
       </w:r>
       <w:r>
         <w:rPr>
-          <w:spacing w:val="-2"/>
+          <w:spacing w:val="-7"/>
         </w:rPr>
         <w:t>}}</w:t>
       </w:r>
@@ -1698,24 +1798,47 @@
         <w:t>Teléfono/FAX</w:t>
       </w:r>
       <w:r>
-        <w:t>: {{TELEFONO_O}}</w:t>
-      </w:r>
-      <w:r>
-        <w:t>Correo-e:</w:t>
-      </w:r>
-      <w:r>
-        <w:rPr>
-          <w:spacing w:val="-11"/>
-        </w:rPr>
-        <w:t xml:space="preserve"> </w:t>
-      </w:r>
-      <w:r>
+        <w:rPr>
+          <w:spacing w:val="-7"/>
+        </w:rPr>
+        <w:t>: {{TELEFONO_O</w:t>
+      </w:r>
+      <w:proofErr w:type="gramStart"/>
+      <w:r>
+        <w:rPr>
+          <w:spacing w:val="-7"/>
+        </w:rPr>
+        <w:t>}}</w:t>
+      </w:r>
+      <w:r>
+        <w:rPr>
+          <w:spacing w:val="-7"/>
+        </w:rPr>
+        <w:t>Correo</w:t>
+      </w:r>
+      <w:proofErr w:type="gramEnd"/>
+      <w:r>
+        <w:rPr>
+          <w:spacing w:val="-7"/>
+        </w:rPr>
+        <w:t xml:space="preserve">-e: </w:t>
+      </w:r>
+      <w:r>
+        <w:rPr>
+          <w:spacing w:val="-7"/>
+        </w:rPr>
         <w:t>{{EMAIL</w:t>
       </w:r>
       <w:r>
+        <w:rPr>
+          <w:spacing w:val="-7"/>
+        </w:rPr>
         <w:t>_O</w:t>
       </w:r>
       <w:r>
+        <w:rPr>
+          <w:spacing w:val="-7"/>
+        </w:rPr>
         <w:t>}}</w:t>
       </w:r>
     </w:p>
@@ -1723,10 +1846,15 @@
       <w:pPr>
         <w:pStyle w:val="Textoindependiente"/>
         <w:spacing w:before="5"/>
-      </w:pPr>
+        <w:rPr>
+          <w:spacing w:val="-7"/>
+        </w:rPr>
+      </w:pPr>
+      <w:proofErr w:type="spellStart"/>
       <w:r>
         <w:t>Nº</w:t>
       </w:r>
+      <w:proofErr w:type="spellEnd"/>
       <w:r>
         <w:rPr>
           <w:spacing w:val="-8"/>
@@ -1760,8 +1888,13 @@
         </w:rPr>
         <w:t xml:space="preserve"> </w:t>
       </w:r>
-      <w:r>
-        <w:t>PyGR:</w:t>
+      <w:proofErr w:type="spellStart"/>
+      <w:r>
+        <w:t>PyGR</w:t>
+      </w:r>
+      <w:proofErr w:type="spellEnd"/>
+      <w:r>
+        <w:t>:</w:t>
       </w:r>
       <w:r>
         <w:rPr>
@@ -1771,28 +1904,19 @@
       </w:r>
       <w:r>
         <w:rPr>
-          <w:rFonts w:ascii="Arial" w:eastAsia="Arial" w:hAnsi="Arial" w:cs="Arial"/>
-          <w:color w:val="3A5A7D"/>
-          <w:sz w:val="19"/>
-          <w:szCs w:val="19"/>
+          <w:spacing w:val="-7"/>
         </w:rPr>
         <w:t>{{NO_PYGR</w:t>
       </w:r>
       <w:r>
         <w:rPr>
-          <w:rFonts w:ascii="Arial" w:eastAsia="Arial" w:hAnsi="Arial" w:cs="Arial"/>
-          <w:color w:val="3A5A7D"/>
-          <w:sz w:val="19"/>
-          <w:szCs w:val="19"/>
+          <w:spacing w:val="-7"/>
         </w:rPr>
         <w:t>_O</w:t>
       </w:r>
       <w:r>
         <w:rPr>
-          <w:rFonts w:ascii="Arial" w:eastAsia="Arial" w:hAnsi="Arial" w:cs="Arial"/>
-          <w:color w:val="3A5A7D"/>
-          <w:sz w:val="19"/>
-          <w:szCs w:val="19"/>
+          <w:spacing w:val="-7"/>
         </w:rPr>
         <w:t>}}</w:t>
       </w:r>
@@ -1877,7 +2001,7 @@
               </wp:anchor>
             </w:drawing>
           </mc:Choice>
-          <mc:Fallback xmlns:a="http://schemas.openxmlformats.org/drawingml/2006/main" xmlns:pic="http://schemas.openxmlformats.org/drawingml/2006/picture" xmlns:wp14="http://schemas.microsoft.com/office/word/2010/wordml">
+          <mc:Fallback xmlns:wp14="http://schemas.microsoft.com/office/word/2010/wordml" xmlns:pic="http://schemas.openxmlformats.org/drawingml/2006/picture" xmlns:a="http://schemas.openxmlformats.org/drawingml/2006/main">
             <w:pict w14:anchorId="54F0890A">
               <v:shape id="Graphic 8" style="position:absolute;margin-left:82pt;margin-top:3.8pt;width:430pt;height:.1pt;z-index:15732224;visibility:visible;mso-wrap-style:square;mso-wrap-distance-left:0;mso-wrap-distance-top:0;mso-wrap-distance-right:0;mso-wrap-distance-bottom:0;mso-position-horizontal:absolute;mso-position-horizontal-relative:page;mso-position-vertical:absolute;mso-position-vertical-relative:text;v-text-anchor:top" coordsize="5461000,1270" o:spid="_x0000_s1026" filled="f" strokecolor="#646464" strokeweight=".25pt" path="m,l5461000,e" o:gfxdata="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" w14:anchorId="4936FAEF">
                 <v:stroke dashstyle="3 1"/>
@@ -2155,6 +2279,7 @@
         <w:spacing w:before="5"/>
         <w:ind w:left="125"/>
         <w:rPr>
+          <w:spacing w:val="-7"/>
           <w:sz w:val="16"/>
           <w:szCs w:val="16"/>
         </w:rPr>
@@ -2162,32 +2287,50 @@
       <w:r>
         <w:br w:type="column"/>
       </w:r>
+      <w:proofErr w:type="gramStart"/>
       <w:r>
         <w:rPr>
           <w:sz w:val="16"/>
           <w:szCs w:val="16"/>
         </w:rPr>
-        <w:t>NIMA:</w:t>
-      </w:r>
-      <w:r>
-        <w:rPr>
-          <w:spacing w:val="-5"/>
+        <w:t>NIMA</w:t>
+      </w:r>
+      <w:r>
+        <w:rPr>
+          <w:spacing w:val="-7"/>
           <w:sz w:val="16"/>
           <w:szCs w:val="16"/>
         </w:rPr>
-        <w:t>{{NIMA</w:t>
-      </w:r>
-      <w:r>
-        <w:rPr>
-          <w:spacing w:val="-5"/>
+        <w:t>:</w:t>
+      </w:r>
+      <w:r>
+        <w:rPr>
+          <w:spacing w:val="-7"/>
           <w:sz w:val="16"/>
           <w:szCs w:val="16"/>
         </w:rPr>
+        <w:t>{</w:t>
+      </w:r>
+      <w:proofErr w:type="gramEnd"/>
+      <w:r>
+        <w:rPr>
+          <w:spacing w:val="-7"/>
+          <w:sz w:val="16"/>
+          <w:szCs w:val="16"/>
+        </w:rPr>
+        <w:t>{NIMA</w:t>
+      </w:r>
+      <w:r>
+        <w:rPr>
+          <w:spacing w:val="-7"/>
+          <w:sz w:val="16"/>
+          <w:szCs w:val="16"/>
+        </w:rPr>
         <w:t>_O</w:t>
       </w:r>
       <w:r>
         <w:rPr>
-          <w:spacing w:val="-5"/>
+          <w:spacing w:val="-7"/>
           <w:sz w:val="16"/>
           <w:szCs w:val="16"/>
         </w:rPr>
@@ -2199,6 +2342,9 @@
         <w:pStyle w:val="Textoindependiente"/>
         <w:spacing w:before="171"/>
         <w:ind w:left="0"/>
+        <w:rPr>
+          <w:spacing w:val="-7"/>
+        </w:rPr>
       </w:pPr>
     </w:p>
     <w:p>
@@ -2380,9 +2526,11 @@
         </w:tabs>
         <w:spacing w:before="5" w:after="63"/>
       </w:pPr>
+      <w:proofErr w:type="spellStart"/>
       <w:r>
         <w:t>Nº</w:t>
       </w:r>
+      <w:proofErr w:type="spellEnd"/>
       <w:r>
         <w:rPr>
           <w:spacing w:val="-6"/>
@@ -2416,11 +2564,19 @@
         </w:rPr>
         <w:t xml:space="preserve"> </w:t>
       </w:r>
+      <w:proofErr w:type="spellStart"/>
       <w:r>
         <w:rPr>
           <w:spacing w:val="-2"/>
         </w:rPr>
-        <w:t>PyGR:</w:t>
+        <w:t>PyGR</w:t>
+      </w:r>
+      <w:proofErr w:type="spellEnd"/>
+      <w:r>
+        <w:rPr>
+          <w:spacing w:val="-2"/>
+        </w:rPr>
+        <w:t>:</w:t>
       </w:r>
       <w:r>
         <w:rPr>
@@ -2976,9 +3132,11 @@
         <w:pStyle w:val="Textoindependiente"/>
         <w:spacing w:before="5"/>
       </w:pPr>
+      <w:proofErr w:type="spellStart"/>
       <w:r>
         <w:t>Nº</w:t>
       </w:r>
+      <w:proofErr w:type="spellEnd"/>
       <w:r>
         <w:rPr>
           <w:spacing w:val="-6"/>
@@ -3012,8 +3170,13 @@
         </w:rPr>
         <w:t xml:space="preserve"> </w:t>
       </w:r>
-      <w:r>
-        <w:t>PyGR:</w:t>
+      <w:proofErr w:type="spellStart"/>
+      <w:r>
+        <w:t>PyGR</w:t>
+      </w:r>
+      <w:proofErr w:type="spellEnd"/>
+      <w:r>
+        <w:t>:</w:t>
       </w:r>
       <w:r>
         <w:rPr>
@@ -3108,7 +3271,7 @@
               </wp:anchor>
             </w:drawing>
           </mc:Choice>
-          <mc:Fallback xmlns:a="http://schemas.openxmlformats.org/drawingml/2006/main" xmlns:pic="http://schemas.openxmlformats.org/drawingml/2006/picture" xmlns:wp14="http://schemas.microsoft.com/office/word/2010/wordml">
+          <mc:Fallback xmlns:wp14="http://schemas.microsoft.com/office/word/2010/wordml" xmlns:pic="http://schemas.openxmlformats.org/drawingml/2006/picture" xmlns:a="http://schemas.openxmlformats.org/drawingml/2006/main">
             <w:pict w14:anchorId="372F64EB">
               <v:shape id="Graphic 10" style="position:absolute;margin-left:83pt;margin-top:2.8pt;width:430pt;height:.1pt;z-index:15731712;visibility:visible;mso-wrap-style:square;mso-wrap-distance-left:0;mso-wrap-distance-top:0;mso-wrap-distance-right:0;mso-wrap-distance-bottom:0;mso-position-horizontal:absolute;mso-position-horizontal-relative:page;mso-position-vertical:absolute;mso-position-vertical-relative:text;v-text-anchor:top" coordsize="5461000,1270" o:spid="_x0000_s1026" filled="f" strokecolor="#646464" strokeweight=".25pt" path="m,l5461000,e" o:gfxdata="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" w14:anchorId="08ED1E96">
                 <v:stroke dashstyle="3 1"/>
@@ -3584,9 +3747,11 @@
         </w:tabs>
         <w:spacing w:before="5"/>
       </w:pPr>
+      <w:proofErr w:type="spellStart"/>
       <w:r>
         <w:t>Nº</w:t>
       </w:r>
+      <w:proofErr w:type="spellEnd"/>
       <w:r>
         <w:rPr>
           <w:spacing w:val="-6"/>
@@ -3620,8 +3785,13 @@
         </w:rPr>
         <w:t xml:space="preserve"> </w:t>
       </w:r>
-      <w:r>
-        <w:t>PyGR:</w:t>
+      <w:proofErr w:type="spellStart"/>
+      <w:r>
+        <w:t>PyGR</w:t>
+      </w:r>
+      <w:proofErr w:type="spellEnd"/>
+      <w:r>
+        <w:t>:</w:t>
       </w:r>
       <w:r>
         <w:rPr>
@@ -3960,33 +4130,185 @@
         <w:ind w:right="205"/>
       </w:pPr>
       <w:r>
+        <w:t>Código</w:t>
+      </w:r>
+      <w:r>
+        <w:rPr>
+          <w:spacing w:val="-4"/>
+        </w:rPr>
+        <w:t xml:space="preserve"> </w:t>
+      </w:r>
+      <w:r>
+        <w:t>LER:</w:t>
+      </w:r>
+      <w:r>
+        <w:rPr>
+          <w:spacing w:val="-4"/>
+        </w:rPr>
+        <w:t xml:space="preserve"> </w:t>
+      </w:r>
+      <w:r>
+        <w:t>{{LER</w:t>
+      </w:r>
+      <w:proofErr w:type="gramStart"/>
+      <w:r>
+        <w:t>}}</w:t>
+      </w:r>
+      <w:r>
+        <w:t>*</w:t>
+      </w:r>
+      <w:proofErr w:type="gramEnd"/>
+      <w:r>
+        <w:rPr>
+          <w:spacing w:val="-4"/>
+        </w:rPr>
+        <w:t xml:space="preserve"> </w:t>
+      </w:r>
+      <w:r>
+        <w:t>-</w:t>
+      </w:r>
+      <w:r>
+        <w:rPr>
+          <w:spacing w:val="-4"/>
+        </w:rPr>
+        <w:t xml:space="preserve"> </w:t>
+      </w:r>
+      <w:r>
+        <w:t>Acumuladores,</w:t>
+      </w:r>
+      <w:r>
+        <w:rPr>
+          <w:spacing w:val="-4"/>
+        </w:rPr>
+        <w:t xml:space="preserve"> </w:t>
+      </w:r>
+      <w:r>
+        <w:t>pilas</w:t>
+      </w:r>
+      <w:r>
+        <w:rPr>
+          <w:spacing w:val="-4"/>
+        </w:rPr>
+        <w:t xml:space="preserve"> </w:t>
+      </w:r>
+      <w:r>
+        <w:t>o</w:t>
+      </w:r>
+      <w:r>
+        <w:rPr>
+          <w:spacing w:val="-4"/>
+        </w:rPr>
+        <w:t xml:space="preserve"> </w:t>
+      </w:r>
+      <w:r>
+        <w:t>baterías</w:t>
+      </w:r>
+      <w:r>
+        <w:rPr>
+          <w:spacing w:val="-4"/>
+        </w:rPr>
+        <w:t xml:space="preserve"> </w:t>
+      </w:r>
+      <w:r>
+        <w:t>en</w:t>
+      </w:r>
+      <w:r>
+        <w:rPr>
+          <w:spacing w:val="-4"/>
+        </w:rPr>
+        <w:t xml:space="preserve"> </w:t>
+      </w:r>
+      <w:r>
+        <w:t>cuya</w:t>
+      </w:r>
+      <w:r>
+        <w:rPr>
+          <w:spacing w:val="-4"/>
+        </w:rPr>
+        <w:t xml:space="preserve"> </w:t>
+      </w:r>
+      <w:r>
+        <w:t>composición</w:t>
+      </w:r>
+      <w:r>
+        <w:rPr>
+          <w:spacing w:val="-4"/>
+        </w:rPr>
+        <w:t xml:space="preserve"> </w:t>
+      </w:r>
+      <w:r>
+        <w:t>se</w:t>
+      </w:r>
+      <w:r>
+        <w:rPr>
+          <w:spacing w:val="-4"/>
+        </w:rPr>
+        <w:t xml:space="preserve"> </w:t>
+      </w:r>
+      <w:r>
+        <w:t>encuentre</w:t>
+      </w:r>
+      <w:r>
+        <w:rPr>
+          <w:spacing w:val="-4"/>
+        </w:rPr>
+        <w:t xml:space="preserve"> </w:t>
+      </w:r>
+      <w:r>
+        <w:t>el</w:t>
+      </w:r>
+      <w:r>
+        <w:rPr>
+          <w:spacing w:val="-4"/>
+        </w:rPr>
+        <w:t xml:space="preserve"> </w:t>
+      </w:r>
+      <w:r>
+        <w:t>litio</w:t>
+      </w:r>
+      <w:r>
+        <w:rPr>
+          <w:spacing w:val="-4"/>
+        </w:rPr>
+        <w:t xml:space="preserve"> </w:t>
+      </w:r>
+      <w:r>
+        <w:t>en</w:t>
+      </w:r>
+      <w:r>
+        <w:rPr>
+          <w:spacing w:val="-4"/>
+        </w:rPr>
+        <w:t xml:space="preserve"> </w:t>
+      </w:r>
+      <w:r>
+        <w:t xml:space="preserve">cualquiera </w:t>
+      </w:r>
+      <w:r>
         <w:lastRenderedPageBreak/>
-        <w:t>Código</w:t>
-      </w:r>
-      <w:r>
-        <w:rPr>
-          <w:spacing w:val="-4"/>
-        </w:rPr>
-        <w:t xml:space="preserve"> </w:t>
-      </w:r>
-      <w:r>
-        <w:t>LER:</w:t>
-      </w:r>
-      <w:r>
-        <w:rPr>
-          <w:spacing w:val="-4"/>
-        </w:rPr>
-        <w:t xml:space="preserve"> </w:t>
-      </w:r>
-      <w:r>
-        <w:t>{{LER}}</w:t>
-      </w:r>
-      <w:r>
-        <w:t>*</w:t>
-      </w:r>
-      <w:r>
-        <w:rPr>
-          <w:spacing w:val="-4"/>
+        <w:t>de sus formas, tales como las pilas de litio o los acumuladores ion-litio.</w:t>
+      </w:r>
+    </w:p>
+    <w:p>
+      <w:pPr>
+        <w:pStyle w:val="Textoindependiente"/>
+        <w:spacing w:line="186" w:lineRule="exact"/>
+      </w:pPr>
+      <w:r>
+        <w:t>Descripción:</w:t>
+      </w:r>
+      <w:r>
+        <w:rPr>
+          <w:spacing w:val="-6"/>
+        </w:rPr>
+        <w:t xml:space="preserve"> </w:t>
+      </w:r>
+      <w:r>
+        <w:t>0001</w:t>
+      </w:r>
+      <w:r>
+        <w:rPr>
+          <w:spacing w:val="-6"/>
         </w:rPr>
         <w:t xml:space="preserve"> </w:t>
       </w:r>
@@ -3995,160 +4317,18 @@
       </w:r>
       <w:r>
         <w:rPr>
-          <w:spacing w:val="-4"/>
-        </w:rPr>
-        <w:t xml:space="preserve"> </w:t>
-      </w:r>
-      <w:r>
-        <w:t>Acumuladores,</w:t>
-      </w:r>
-      <w:r>
-        <w:rPr>
-          <w:spacing w:val="-4"/>
-        </w:rPr>
-        <w:t xml:space="preserve"> </w:t>
-      </w:r>
-      <w:r>
-        <w:t>pilas</w:t>
-      </w:r>
-      <w:r>
-        <w:rPr>
-          <w:spacing w:val="-4"/>
-        </w:rPr>
-        <w:t xml:space="preserve"> </w:t>
-      </w:r>
-      <w:r>
-        <w:t>o</w:t>
-      </w:r>
-      <w:r>
-        <w:rPr>
-          <w:spacing w:val="-4"/>
-        </w:rPr>
-        <w:t xml:space="preserve"> </w:t>
-      </w:r>
-      <w:r>
-        <w:t>baterías</w:t>
-      </w:r>
-      <w:r>
-        <w:rPr>
-          <w:spacing w:val="-4"/>
-        </w:rPr>
-        <w:t xml:space="preserve"> </w:t>
-      </w:r>
-      <w:r>
-        <w:t>en</w:t>
-      </w:r>
-      <w:r>
-        <w:rPr>
-          <w:spacing w:val="-4"/>
-        </w:rPr>
-        <w:t xml:space="preserve"> </w:t>
-      </w:r>
-      <w:r>
-        <w:t>cuya</w:t>
-      </w:r>
-      <w:r>
-        <w:rPr>
-          <w:spacing w:val="-4"/>
-        </w:rPr>
-        <w:t xml:space="preserve"> </w:t>
-      </w:r>
-      <w:r>
-        <w:t>composición</w:t>
-      </w:r>
-      <w:r>
-        <w:rPr>
-          <w:spacing w:val="-4"/>
-        </w:rPr>
-        <w:t xml:space="preserve"> </w:t>
-      </w:r>
-      <w:r>
-        <w:t>se</w:t>
-      </w:r>
-      <w:r>
-        <w:rPr>
-          <w:spacing w:val="-4"/>
-        </w:rPr>
-        <w:t xml:space="preserve"> </w:t>
-      </w:r>
-      <w:r>
-        <w:t>encuentre</w:t>
-      </w:r>
-      <w:r>
-        <w:rPr>
-          <w:spacing w:val="-4"/>
-        </w:rPr>
-        <w:t xml:space="preserve"> </w:t>
-      </w:r>
-      <w:r>
-        <w:t>el</w:t>
-      </w:r>
-      <w:r>
-        <w:rPr>
-          <w:spacing w:val="-4"/>
-        </w:rPr>
-        <w:t xml:space="preserve"> </w:t>
-      </w:r>
-      <w:r>
-        <w:t>litio</w:t>
-      </w:r>
-      <w:r>
-        <w:rPr>
-          <w:spacing w:val="-4"/>
-        </w:rPr>
-        <w:t xml:space="preserve"> </w:t>
-      </w:r>
-      <w:r>
-        <w:t>en</w:t>
-      </w:r>
-      <w:r>
-        <w:rPr>
-          <w:spacing w:val="-4"/>
-        </w:rPr>
-        <w:t xml:space="preserve"> </w:t>
-      </w:r>
-      <w:r>
-        <w:t>cualquiera de sus formas, tales como las pilas de litio o los acumuladores ion-litio.</w:t>
-      </w:r>
-    </w:p>
-    <w:p>
-      <w:pPr>
-        <w:pStyle w:val="Textoindependiente"/>
-        <w:spacing w:line="186" w:lineRule="exact"/>
-      </w:pPr>
-      <w:r>
-        <w:t>Descripción:</w:t>
-      </w:r>
-      <w:r>
-        <w:rPr>
-          <w:spacing w:val="-6"/>
-        </w:rPr>
-        <w:t xml:space="preserve"> </w:t>
-      </w:r>
-      <w:r>
-        <w:t>0001</w:t>
-      </w:r>
-      <w:r>
-        <w:rPr>
-          <w:spacing w:val="-6"/>
-        </w:rPr>
-        <w:t xml:space="preserve"> </w:t>
-      </w:r>
-      <w:r>
-        <w:t>-</w:t>
-      </w:r>
-      <w:r>
-        <w:rPr>
           <w:spacing w:val="-5"/>
         </w:rPr>
         <w:t xml:space="preserve"> </w:t>
       </w:r>
+      <w:proofErr w:type="spellStart"/>
       <w:r>
         <w:rPr>
           <w:spacing w:val="-2"/>
         </w:rPr>
         <w:t>Baterias</w:t>
       </w:r>
+      <w:proofErr w:type="spellEnd"/>
     </w:p>
     <w:p>
       <w:pPr>
@@ -4167,8 +4347,13 @@
         <w:pStyle w:val="Textoindependiente"/>
         <w:spacing w:before="5" w:line="247" w:lineRule="auto"/>
       </w:pPr>
-      <w:r>
-        <w:t>Caract.</w:t>
+      <w:proofErr w:type="spellStart"/>
+      <w:r>
+        <w:t>Caract</w:t>
+      </w:r>
+      <w:proofErr w:type="spellEnd"/>
+      <w:r>
+        <w:t>.</w:t>
       </w:r>
       <w:r>
         <w:rPr>
@@ -4243,8 +4428,13 @@
       <w:r>
         <w:br w:type="column"/>
       </w:r>
-      <w:r>
-        <w:t>Trat.:</w:t>
+      <w:proofErr w:type="spellStart"/>
+      <w:r>
+        <w:t>Trat</w:t>
+      </w:r>
+      <w:proofErr w:type="spellEnd"/>
+      <w:r>
+        <w:t>.:</w:t>
       </w:r>
       <w:r>
         <w:rPr>
@@ -4267,8 +4457,13 @@
       <w:r>
         <w:br w:type="column"/>
       </w:r>
-      <w:r>
-        <w:t>Trat.</w:t>
+      <w:proofErr w:type="spellStart"/>
+      <w:r>
+        <w:t>Trat</w:t>
+      </w:r>
+      <w:proofErr w:type="spellEnd"/>
+      <w:r>
+        <w:t>.</w:t>
       </w:r>
       <w:r>
         <w:rPr>
@@ -6276,33 +6471,6 @@
 </file>
 
 <file path=customXml/item1.xml><?xml version="1.0" encoding="utf-8"?>
-<?mso-contentType ?>
-<FormTemplates xmlns="http://schemas.microsoft.com/sharepoint/v3/contenttype/forms">
-  <Display>DocumentLibraryForm</Display>
-  <Edit>DocumentLibraryForm</Edit>
-  <New>DocumentLibraryForm</New>
-</FormTemplates>
-</file>
-
-<file path=customXml/item2.xml><?xml version="1.0" encoding="utf-8"?>
-<p:properties xmlns:p="http://schemas.microsoft.com/office/2006/metadata/properties" xmlns:xsi="http://www.w3.org/2001/XMLSchema-instance" xmlns:pc="http://schemas.microsoft.com/office/infopath/2007/PartnerControls">
-  <documentManagement>
-    <SharedWithUsers xmlns="03bed04a-ea61-4f74-aca4-63eefbeb4876">
-      <UserInfo>
-        <DisplayName/>
-        <AccountId xsi:nil="true"/>
-        <AccountType/>
-      </UserInfo>
-    </SharedWithUsers>
-    <lcf76f155ced4ddcb4097134ff3c332f xmlns="43fd3020-474a-4575-888b-bca7e046a9b7">
-      <Terms xmlns="http://schemas.microsoft.com/office/infopath/2007/PartnerControls"/>
-    </lcf76f155ced4ddcb4097134ff3c332f>
-    <TaxCatchAll xmlns="03bed04a-ea61-4f74-aca4-63eefbeb4876" xsi:nil="true"/>
-  </documentManagement>
-</p:properties>
-</file>
-
-<file path=customXml/item3.xml><?xml version="1.0" encoding="utf-8"?>
 <ct:contentTypeSchema xmlns:ct="http://schemas.microsoft.com/office/2006/metadata/contentType" xmlns:ma="http://schemas.microsoft.com/office/2006/metadata/properties/metaAttributes" ct:_="" ma:_="" ma:contentTypeName="Documento" ma:contentTypeID="0x010100CD791D17F151EB409F310714890F658B" ma:contentTypeVersion="13" ma:contentTypeDescription="Crear nuevo documento." ma:contentTypeScope="" ma:versionID="0f2830a1da82d581cc0de1e6d0a87838">
   <xsd:schema xmlns:xsd="http://www.w3.org/2001/XMLSchema" xmlns:xs="http://www.w3.org/2001/XMLSchema" xmlns:p="http://schemas.microsoft.com/office/2006/metadata/properties" xmlns:ns2="43fd3020-474a-4575-888b-bca7e046a9b7" xmlns:ns3="03bed04a-ea61-4f74-aca4-63eefbeb4876" targetNamespace="http://schemas.microsoft.com/office/2006/metadata/properties" ma:root="true" ma:fieldsID="a9a5a008661b4f8d0b60e817323ae77e" ns2:_="" ns3:_="">
     <xsd:import namespace="43fd3020-474a-4575-888b-bca7e046a9b7"/>
@@ -6525,10 +6693,48 @@
 </ct:contentTypeSchema>
 </file>
 
+<file path=customXml/item2.xml><?xml version="1.0" encoding="utf-8"?>
+<p:properties xmlns:p="http://schemas.microsoft.com/office/2006/metadata/properties" xmlns:xsi="http://www.w3.org/2001/XMLSchema-instance" xmlns:pc="http://schemas.microsoft.com/office/infopath/2007/PartnerControls">
+  <documentManagement>
+    <SharedWithUsers xmlns="03bed04a-ea61-4f74-aca4-63eefbeb4876">
+      <UserInfo>
+        <DisplayName/>
+        <AccountId xsi:nil="true"/>
+        <AccountType/>
+      </UserInfo>
+    </SharedWithUsers>
+    <lcf76f155ced4ddcb4097134ff3c332f xmlns="43fd3020-474a-4575-888b-bca7e046a9b7">
+      <Terms xmlns="http://schemas.microsoft.com/office/infopath/2007/PartnerControls"/>
+    </lcf76f155ced4ddcb4097134ff3c332f>
+    <TaxCatchAll xmlns="03bed04a-ea61-4f74-aca4-63eefbeb4876" xsi:nil="true"/>
+  </documentManagement>
+</p:properties>
+</file>
+
+<file path=customXml/item3.xml><?xml version="1.0" encoding="utf-8"?>
+<?mso-contentType ?>
+<FormTemplates xmlns="http://schemas.microsoft.com/sharepoint/v3/contenttype/forms">
+  <Display>DocumentLibraryForm</Display>
+  <Edit>DocumentLibraryForm</Edit>
+  <New>DocumentLibraryForm</New>
+</FormTemplates>
+</file>
+
 <file path=customXml/itemProps1.xml><?xml version="1.0" encoding="utf-8"?>
-<ds:datastoreItem xmlns:ds="http://schemas.openxmlformats.org/officeDocument/2006/customXml" ds:itemID="{8CDE38C1-7F87-4A19-B898-ED81B5D9379B}">
+<ds:datastoreItem xmlns:ds="http://schemas.openxmlformats.org/officeDocument/2006/customXml" ds:itemID="{6439FAE3-4798-476B-8EAD-39ECAF77A043}">
   <ds:schemaRefs>
-    <ds:schemaRef ds:uri="http://schemas.microsoft.com/sharepoint/v3/contenttype/forms"/>
+    <ds:schemaRef ds:uri="http://schemas.microsoft.com/office/2006/metadata/contentType"/>
+    <ds:schemaRef ds:uri="http://schemas.microsoft.com/office/2006/metadata/properties/metaAttributes"/>
+    <ds:schemaRef ds:uri="http://www.w3.org/2001/XMLSchema"/>
+    <ds:schemaRef ds:uri="http://schemas.microsoft.com/office/2006/metadata/properties"/>
+    <ds:schemaRef ds:uri="43fd3020-474a-4575-888b-bca7e046a9b7"/>
+    <ds:schemaRef ds:uri="03bed04a-ea61-4f74-aca4-63eefbeb4876"/>
+    <ds:schemaRef ds:uri="http://schemas.microsoft.com/office/2006/documentManagement/types"/>
+    <ds:schemaRef ds:uri="http://schemas.microsoft.com/office/infopath/2007/PartnerControls"/>
+    <ds:schemaRef ds:uri="http://schemas.openxmlformats.org/package/2006/metadata/core-properties"/>
+    <ds:schemaRef ds:uri="http://purl.org/dc/elements/1.1/"/>
+    <ds:schemaRef ds:uri="http://purl.org/dc/terms/"/>
+    <ds:schemaRef ds:uri="http://schemas.microsoft.com/internal/obd"/>
   </ds:schemaRefs>
 </ds:datastoreItem>
 </file>
@@ -6545,20 +6751,9 @@
 </file>
 
 <file path=customXml/itemProps3.xml><?xml version="1.0" encoding="utf-8"?>
-<ds:datastoreItem xmlns:ds="http://schemas.openxmlformats.org/officeDocument/2006/customXml" ds:itemID="{6439FAE3-4798-476B-8EAD-39ECAF77A043}">
+<ds:datastoreItem xmlns:ds="http://schemas.openxmlformats.org/officeDocument/2006/customXml" ds:itemID="{8CDE38C1-7F87-4A19-B898-ED81B5D9379B}">
   <ds:schemaRefs>
-    <ds:schemaRef ds:uri="http://schemas.microsoft.com/office/2006/metadata/contentType"/>
-    <ds:schemaRef ds:uri="http://schemas.microsoft.com/office/2006/metadata/properties/metaAttributes"/>
-    <ds:schemaRef ds:uri="http://www.w3.org/2001/XMLSchema"/>
-    <ds:schemaRef ds:uri="http://schemas.microsoft.com/office/2006/metadata/properties"/>
-    <ds:schemaRef ds:uri="43fd3020-474a-4575-888b-bca7e046a9b7"/>
-    <ds:schemaRef ds:uri="03bed04a-ea61-4f74-aca4-63eefbeb4876"/>
-    <ds:schemaRef ds:uri="http://schemas.microsoft.com/office/2006/documentManagement/types"/>
-    <ds:schemaRef ds:uri="http://schemas.microsoft.com/office/infopath/2007/PartnerControls"/>
-    <ds:schemaRef ds:uri="http://schemas.openxmlformats.org/package/2006/metadata/core-properties"/>
-    <ds:schemaRef ds:uri="http://purl.org/dc/elements/1.1/"/>
-    <ds:schemaRef ds:uri="http://purl.org/dc/terms/"/>
-    <ds:schemaRef ds:uri="http://schemas.microsoft.com/internal/obd"/>
+    <ds:schemaRef ds:uri="http://schemas.microsoft.com/sharepoint/v3/contenttype/forms"/>
   </ds:schemaRefs>
 </ds:datastoreItem>
 </file>
</xml_diff>